<commit_message>
added some blurbs about XSS
</commit_message>
<xml_diff>
--- a/CSC4992proposal.docx
+++ b/CSC4992proposal.docx
@@ -1,6 +1,6 @@
 
 <file path=word/document.xml><?xml version="1.0" encoding="utf-8"?>
-<w:document xmlns:wpc="http://schemas.microsoft.com/office/word/2010/wordprocessingCanvas" xmlns:cx="http://schemas.microsoft.com/office/drawing/2014/chartex" xmlns:mc="http://schemas.openxmlformats.org/markup-compatibility/2006" xmlns:o="urn:schemas-microsoft-com:office:office" xmlns:r="http://schemas.openxmlformats.org/officeDocument/2006/relationships" xmlns:m="http://schemas.openxmlformats.org/officeDocument/2006/math" xmlns:v="urn:schemas-microsoft-com:vml" xmlns:wp14="http://schemas.microsoft.com/office/word/2010/wordprocessingDrawing" xmlns:wp="http://schemas.openxmlformats.org/drawingml/2006/wordprocessingDrawing" xmlns:w10="urn:schemas-microsoft-com:office:word" xmlns:w="http://schemas.openxmlformats.org/wordprocessingml/2006/main" xmlns:w14="http://schemas.microsoft.com/office/word/2010/wordml" xmlns:w15="http://schemas.microsoft.com/office/word/2012/wordml" xmlns:w16se="http://schemas.microsoft.com/office/word/2015/wordml/symex" xmlns:wpg="http://schemas.microsoft.com/office/word/2010/wordprocessingGroup" xmlns:wpi="http://schemas.microsoft.com/office/word/2010/wordprocessingInk" xmlns:wne="http://schemas.microsoft.com/office/word/2006/wordml" xmlns:wps="http://schemas.microsoft.com/office/word/2010/wordprocessingShape" mc:Ignorable="w14 w15 w16se wp14">
+<w:document xmlns:wpc="http://schemas.microsoft.com/office/word/2010/wordprocessingCanvas" xmlns:mo="http://schemas.microsoft.com/office/mac/office/2008/main" xmlns:mc="http://schemas.openxmlformats.org/markup-compatibility/2006" xmlns:mv="urn:schemas-microsoft-com:mac:vml" xmlns:o="urn:schemas-microsoft-com:office:office" xmlns:r="http://schemas.openxmlformats.org/officeDocument/2006/relationships" xmlns:m="http://schemas.openxmlformats.org/officeDocument/2006/math" xmlns:v="urn:schemas-microsoft-com:vml" xmlns:wp14="http://schemas.microsoft.com/office/word/2010/wordprocessingDrawing" xmlns:wp="http://schemas.openxmlformats.org/drawingml/2006/wordprocessingDrawing" xmlns:w10="urn:schemas-microsoft-com:office:word" xmlns:w="http://schemas.openxmlformats.org/wordprocessingml/2006/main" xmlns:w14="http://schemas.microsoft.com/office/word/2010/wordml" xmlns:w15="http://schemas.microsoft.com/office/word/2012/wordml" xmlns:wpg="http://schemas.microsoft.com/office/word/2010/wordprocessingGroup" xmlns:wpi="http://schemas.microsoft.com/office/word/2010/wordprocessingInk" xmlns:wne="http://schemas.microsoft.com/office/word/2006/wordml" xmlns:wps="http://schemas.microsoft.com/office/word/2010/wordprocessingShape" mc:Ignorable="w14 w15 wp14">
   <w:body>
     <w:p>
       <w:pPr>
@@ -271,6 +271,42 @@
       <w:pPr>
         <w:rPr>
           <w:rFonts w:ascii="Times New Roman" w:hAnsi="Times New Roman" w:cs="Times New Roman"/>
+          <w:sz w:val="24"/>
+          <w:szCs w:val="24"/>
+        </w:rPr>
+      </w:pPr>
+      <w:r>
+        <w:rPr>
+          <w:rFonts w:ascii="Times New Roman" w:hAnsi="Times New Roman" w:cs="Times New Roman"/>
+          <w:sz w:val="24"/>
+          <w:szCs w:val="24"/>
+        </w:rPr>
+        <w:tab/>
+        <w:t>Cross Site Scripting (XSS) is another exploit that one can use to harm websites. CSS and HTML are not programming languages, they are more relating to markdown than languages like Java or C. However, since the advent of JavaScript, web design has moved away from static pages and has actually implemented a language that is written along with the static CSS and HTML. A hacker that wishes to break into a website can simply input the text “&lt;script&gt; alert(“hello”) &lt;/script</w:t>
+      </w:r>
+      <w:proofErr w:type="gramStart"/>
+      <w:r>
+        <w:rPr>
+          <w:rFonts w:ascii="Times New Roman" w:hAnsi="Times New Roman" w:cs="Times New Roman"/>
+          <w:sz w:val="24"/>
+          <w:szCs w:val="24"/>
+        </w:rPr>
+        <w:t>&gt; ”</w:t>
+      </w:r>
+      <w:proofErr w:type="gramEnd"/>
+      <w:r>
+        <w:rPr>
+          <w:rFonts w:ascii="Times New Roman" w:hAnsi="Times New Roman" w:cs="Times New Roman"/>
+          <w:sz w:val="24"/>
+          <w:szCs w:val="24"/>
+        </w:rPr>
+        <w:t xml:space="preserve"> which will then change the browser itself. This means that even static pages are subject to exploitation.</w:t>
+      </w:r>
+    </w:p>
+    <w:p>
+      <w:pPr>
+        <w:rPr>
+          <w:rFonts w:ascii="Times New Roman" w:hAnsi="Times New Roman" w:cs="Times New Roman"/>
           <w:b/>
           <w:sz w:val="24"/>
           <w:szCs w:val="24"/>
@@ -309,7 +345,17 @@
           <w:sz w:val="24"/>
           <w:szCs w:val="24"/>
         </w:rPr>
-        <w:t>SQL injection currently have a 3 prevention rules. Rule 1 is to perform proper input validation.</w:t>
+        <w:t>SQL injection cu</w:t>
+      </w:r>
+      <w:bookmarkStart w:id="0" w:name="_GoBack"/>
+      <w:bookmarkEnd w:id="0"/>
+      <w:r>
+        <w:rPr>
+          <w:rFonts w:ascii="Times New Roman" w:hAnsi="Times New Roman" w:cs="Times New Roman"/>
+          <w:sz w:val="24"/>
+          <w:szCs w:val="24"/>
+        </w:rPr>
+        <w:t>rrently have a 3 prevention rules. Rule 1 is to perform proper input validation.</w:t>
       </w:r>
       <w:r>
         <w:rPr>
@@ -361,8 +407,6 @@
         </w:rPr>
         <w:t xml:space="preserve"> affiliated with HackerOne.com.</w:t>
       </w:r>
-      <w:bookmarkStart w:id="0" w:name="_GoBack"/>
-      <w:bookmarkEnd w:id="0"/>
     </w:p>
     <w:p>
       <w:pPr>
@@ -425,23 +469,32 @@
         </w:rPr>
         <w:t xml:space="preserve"> We will explain the rules to prevent the exploitation. We will also show the difference between bad coding which allows the exploitation and good code which prevents it. </w:t>
       </w:r>
-    </w:p>
-    <w:p>
-      <w:pPr>
-        <w:rPr>
-          <w:rFonts w:ascii="Times New Roman" w:hAnsi="Times New Roman" w:cs="Times New Roman"/>
-          <w:b/>
-          <w:sz w:val="24"/>
-          <w:szCs w:val="24"/>
-        </w:rPr>
-      </w:pPr>
-      <w:r>
-        <w:rPr>
-          <w:rFonts w:ascii="Times New Roman" w:hAnsi="Times New Roman" w:cs="Times New Roman"/>
-          <w:b/>
-          <w:sz w:val="24"/>
-          <w:szCs w:val="24"/>
-        </w:rPr>
+      <w:r>
+        <w:rPr>
+          <w:rFonts w:ascii="Times New Roman" w:hAnsi="Times New Roman" w:cs="Times New Roman"/>
+          <w:sz w:val="24"/>
+          <w:szCs w:val="24"/>
+        </w:rPr>
+        <w:t>XSS has the same easily avoidable mistakes as SQL and we plan to show how to avoid coding in those mistakes in the websites you make.</w:t>
+      </w:r>
+    </w:p>
+    <w:p>
+      <w:pPr>
+        <w:rPr>
+          <w:rFonts w:ascii="Times New Roman" w:hAnsi="Times New Roman" w:cs="Times New Roman"/>
+          <w:b/>
+          <w:sz w:val="24"/>
+          <w:szCs w:val="24"/>
+        </w:rPr>
+      </w:pPr>
+      <w:r>
+        <w:rPr>
+          <w:rFonts w:ascii="Times New Roman" w:hAnsi="Times New Roman" w:cs="Times New Roman"/>
+          <w:b/>
+          <w:sz w:val="24"/>
+          <w:szCs w:val="24"/>
+        </w:rPr>
+        <w:lastRenderedPageBreak/>
         <w:t>Evaluation Plan:</w:t>
       </w:r>
     </w:p>
@@ -495,24 +548,41 @@
           <w:szCs w:val="24"/>
         </w:rPr>
       </w:pPr>
-    </w:p>
-    <w:p>
-      <w:pPr>
-        <w:rPr>
-          <w:rFonts w:ascii="Times New Roman" w:hAnsi="Times New Roman" w:cs="Times New Roman"/>
-          <w:b/>
-          <w:sz w:val="24"/>
-          <w:szCs w:val="24"/>
-        </w:rPr>
-      </w:pPr>
-      <w:r>
-        <w:rPr>
-          <w:rFonts w:ascii="Times New Roman" w:hAnsi="Times New Roman" w:cs="Times New Roman"/>
-          <w:b/>
-          <w:sz w:val="24"/>
-          <w:szCs w:val="24"/>
-        </w:rPr>
-        <w:lastRenderedPageBreak/>
+      <w:r>
+        <w:rPr>
+          <w:rFonts w:ascii="Times New Roman" w:hAnsi="Times New Roman" w:cs="Times New Roman"/>
+          <w:sz w:val="24"/>
+          <w:szCs w:val="24"/>
+        </w:rPr>
+        <w:tab/>
+        <w:t>We also plan to show an XSS example on a static page to show that every website is vulnerable with the lack of security.</w:t>
+      </w:r>
+    </w:p>
+    <w:p>
+      <w:pPr>
+        <w:rPr>
+          <w:rFonts w:ascii="Times New Roman" w:hAnsi="Times New Roman" w:cs="Times New Roman"/>
+          <w:sz w:val="24"/>
+          <w:szCs w:val="24"/>
+        </w:rPr>
+      </w:pPr>
+    </w:p>
+    <w:p>
+      <w:pPr>
+        <w:rPr>
+          <w:rFonts w:ascii="Times New Roman" w:hAnsi="Times New Roman" w:cs="Times New Roman"/>
+          <w:b/>
+          <w:sz w:val="24"/>
+          <w:szCs w:val="24"/>
+        </w:rPr>
+      </w:pPr>
+      <w:r>
+        <w:rPr>
+          <w:rFonts w:ascii="Times New Roman" w:hAnsi="Times New Roman" w:cs="Times New Roman"/>
+          <w:b/>
+          <w:sz w:val="24"/>
+          <w:szCs w:val="24"/>
+        </w:rPr>
         <w:t>Sources:</w:t>
       </w:r>
     </w:p>
@@ -554,7 +624,7 @@
 </file>
 
 <file path=word/styles.xml><?xml version="1.0" encoding="utf-8"?>
-<w:styles xmlns:mc="http://schemas.openxmlformats.org/markup-compatibility/2006" xmlns:r="http://schemas.openxmlformats.org/officeDocument/2006/relationships" xmlns:w="http://schemas.openxmlformats.org/wordprocessingml/2006/main" xmlns:w14="http://schemas.microsoft.com/office/word/2010/wordml" xmlns:w15="http://schemas.microsoft.com/office/word/2012/wordml" xmlns:w16se="http://schemas.microsoft.com/office/word/2015/wordml/symex" mc:Ignorable="w14 w15 w16se">
+<w:styles xmlns:mc="http://schemas.openxmlformats.org/markup-compatibility/2006" xmlns:r="http://schemas.openxmlformats.org/officeDocument/2006/relationships" xmlns:w="http://schemas.openxmlformats.org/wordprocessingml/2006/main" xmlns:w14="http://schemas.microsoft.com/office/word/2010/wordml" xmlns:w15="http://schemas.microsoft.com/office/word/2012/wordml" mc:Ignorable="w14 w15">
   <w:docDefaults>
     <w:rPrDefault>
       <w:rPr>
@@ -570,7 +640,7 @@
       </w:pPr>
     </w:pPrDefault>
   </w:docDefaults>
-  <w:latentStyles w:defLockedState="0" w:defUIPriority="99" w:defSemiHidden="0" w:defUnhideWhenUsed="0" w:defQFormat="0" w:count="371">
+  <w:latentStyles w:defLockedState="0" w:defUIPriority="99" w:defSemiHidden="0" w:defUnhideWhenUsed="0" w:defQFormat="0" w:count="382">
     <w:lsdException w:name="Normal" w:uiPriority="0" w:qFormat="1"/>
     <w:lsdException w:name="heading 1" w:uiPriority="9" w:qFormat="1"/>
     <w:lsdException w:name="heading 2" w:semiHidden="1" w:uiPriority="9" w:unhideWhenUsed="1" w:qFormat="1"/>
@@ -676,7 +746,6 @@
     <w:lsdException w:name="HTML Sample" w:semiHidden="1" w:unhideWhenUsed="1"/>
     <w:lsdException w:name="HTML Typewriter" w:semiHidden="1" w:unhideWhenUsed="1"/>
     <w:lsdException w:name="HTML Variable" w:semiHidden="1" w:unhideWhenUsed="1"/>
-    <w:lsdException w:name="Normal Table" w:semiHidden="1" w:unhideWhenUsed="1"/>
     <w:lsdException w:name="annotation subject" w:semiHidden="1" w:unhideWhenUsed="1"/>
     <w:lsdException w:name="No List" w:semiHidden="1" w:unhideWhenUsed="1"/>
     <w:lsdException w:name="Outline List 1" w:semiHidden="1" w:unhideWhenUsed="1"/>
@@ -722,11 +791,9 @@
     <w:lsdException w:name="Table Subtle 1" w:semiHidden="1" w:unhideWhenUsed="1"/>
     <w:lsdException w:name="Table Subtle 2" w:semiHidden="1" w:unhideWhenUsed="1"/>
     <w:lsdException w:name="Table Web 1" w:semiHidden="1" w:unhideWhenUsed="1"/>
-    <w:lsdException w:name="Table Web 2" w:semiHidden="1" w:unhideWhenUsed="1"/>
     <w:lsdException w:name="Table Web 3" w:semiHidden="1" w:unhideWhenUsed="1"/>
     <w:lsdException w:name="Balloon Text" w:semiHidden="1" w:unhideWhenUsed="1"/>
     <w:lsdException w:name="Table Grid" w:uiPriority="39"/>
-    <w:lsdException w:name="Table Theme" w:semiHidden="1" w:unhideWhenUsed="1"/>
     <w:lsdException w:name="Placeholder Text" w:semiHidden="1"/>
     <w:lsdException w:name="No Spacing" w:uiPriority="1" w:qFormat="1"/>
     <w:lsdException w:name="Light Shading" w:uiPriority="60"/>
@@ -942,6 +1009,8 @@
     <w:lsdException w:name="List Table 5 Dark Accent 6" w:uiPriority="50"/>
     <w:lsdException w:name="List Table 6 Colorful Accent 6" w:uiPriority="51"/>
     <w:lsdException w:name="List Table 7 Colorful Accent 6" w:uiPriority="52"/>
+    <w:lsdException w:name="Mention" w:semiHidden="1" w:unhideWhenUsed="1"/>
+    <w:lsdException w:name="Smart Hyperlink" w:semiHidden="1" w:unhideWhenUsed="1"/>
   </w:latentStyles>
   <w:style w:type="paragraph" w:default="1" w:styleId="Normal">
     <w:name w:val="Normal"/>

</xml_diff>